<commit_message>
change my photo and name
</commit_message>
<xml_diff>
--- a/resume.docx
+++ b/resume.docx
@@ -57,7 +57,7 @@
               <w:widowControl w:val="0"/>
               <w:spacing w:line="240" w:lineRule="auto"/>
               <w:rPr>
-                <w:rFonts w:eastAsia="Microsoft JhengHei"/>
+                <w:rFonts w:eastAsia="Microsoft JhengHei" w:hint="eastAsia"/>
                 <w:b/>
                 <w:sz w:val="70"/>
                 <w:szCs w:val="70"/>
@@ -66,43 +66,39 @@
             </w:pPr>
             <w:r>
               <w:rPr>
-                <w:rFonts w:eastAsia="Microsoft JhengHei"/>
-                <w:b/>
-                <w:color w:val="1E1919"/>
-                <w:sz w:val="70"/>
-                <w:szCs w:val="70"/>
-                <w:lang w:val="en-US"/>
-              </w:rPr>
-              <w:t>Ting-Shan, Huang</w:t>
-            </w:r>
-            <w:r>
-              <w:rPr>
                 <w:noProof/>
               </w:rPr>
               <w:drawing>
-                <wp:anchor distT="114300" distB="114300" distL="114300" distR="114300" simplePos="0" relativeHeight="251658240" behindDoc="0" locked="0" layoutInCell="1" hidden="0" allowOverlap="1" wp14:anchorId="0F49289A" wp14:editId="04A75558">
+                <wp:anchor distT="0" distB="0" distL="114300" distR="114300" simplePos="0" relativeHeight="251658240" behindDoc="0" locked="0" layoutInCell="1" allowOverlap="1" wp14:anchorId="3B70CC24" wp14:editId="2F402FD7">
                   <wp:simplePos x="0" y="0"/>
                   <wp:positionH relativeFrom="column">
-                    <wp:posOffset>4543425</wp:posOffset>
+                    <wp:posOffset>4124960</wp:posOffset>
                   </wp:positionH>
                   <wp:positionV relativeFrom="paragraph">
-                    <wp:posOffset>419100</wp:posOffset>
+                    <wp:posOffset>440055</wp:posOffset>
                   </wp:positionV>
-                  <wp:extent cx="1757363" cy="2028560"/>
-                  <wp:effectExtent l="0" t="0" r="0" b="0"/>
-                  <wp:wrapNone/>
-                  <wp:docPr id="2" name="image1.png"/>
-                  <wp:cNvGraphicFramePr/>
+                  <wp:extent cx="2047875" cy="2018778"/>
+                  <wp:effectExtent l="0" t="0" r="0" b="635"/>
+                  <wp:wrapSquare wrapText="bothSides"/>
+                  <wp:docPr id="46714650" name="圖片 1"/>
+                  <wp:cNvGraphicFramePr>
+                    <a:graphicFrameLocks xmlns:a="http://schemas.openxmlformats.org/drawingml/2006/main" noChangeAspect="1"/>
+                  </wp:cNvGraphicFramePr>
                   <a:graphic xmlns:a="http://schemas.openxmlformats.org/drawingml/2006/main">
                     <a:graphicData uri="http://schemas.openxmlformats.org/drawingml/2006/picture">
                       <pic:pic xmlns:pic="http://schemas.openxmlformats.org/drawingml/2006/picture">
                         <pic:nvPicPr>
-                          <pic:cNvPr id="0" name="image1.png"/>
-                          <pic:cNvPicPr preferRelativeResize="0"/>
+                          <pic:cNvPr id="46714650" name=""/>
+                          <pic:cNvPicPr/>
                         </pic:nvPicPr>
                         <pic:blipFill>
-                          <a:blip r:embed="rId5"/>
-                          <a:srcRect/>
+                          <a:blip r:embed="rId5" cstate="print">
+                            <a:extLst>
+                              <a:ext uri="{28A0092B-C50C-407E-A947-70E740481C1C}">
+                                <a14:useLocalDpi xmlns:a14="http://schemas.microsoft.com/office/drawing/2010/main" val="0"/>
+                              </a:ext>
+                            </a:extLst>
+                          </a:blip>
                           <a:stretch>
                             <a:fillRect/>
                           </a:stretch>
@@ -110,18 +106,34 @@
                         <pic:spPr>
                           <a:xfrm>
                             <a:off x="0" y="0"/>
-                            <a:ext cx="1757363" cy="2028560"/>
+                            <a:ext cx="2047875" cy="2018778"/>
                           </a:xfrm>
                           <a:prstGeom prst="rect">
                             <a:avLst/>
                           </a:prstGeom>
-                          <a:ln/>
                         </pic:spPr>
                       </pic:pic>
                     </a:graphicData>
                   </a:graphic>
+                  <wp14:sizeRelH relativeFrom="margin">
+                    <wp14:pctWidth>0</wp14:pctWidth>
+                  </wp14:sizeRelH>
+                  <wp14:sizeRelV relativeFrom="margin">
+                    <wp14:pctHeight>0</wp14:pctHeight>
+                  </wp14:sizeRelV>
                 </wp:anchor>
               </w:drawing>
+            </w:r>
+            <w:r>
+              <w:rPr>
+                <w:rFonts w:eastAsia="Microsoft JhengHei" w:hint="eastAsia"/>
+                <w:b/>
+                <w:color w:val="1E1919"/>
+                <w:sz w:val="70"/>
+                <w:szCs w:val="70"/>
+                <w:lang w:val="en-US"/>
+              </w:rPr>
+              <w:t>Merlin</w:t>
             </w:r>
           </w:p>
           <w:p>
@@ -130,6 +142,7 @@
               <w:spacing w:line="240" w:lineRule="auto"/>
               <w:rPr>
                 <w:rFonts w:eastAsia="Microsoft JhengHei"/>
+                <w:lang w:val="en-US"/>
               </w:rPr>
             </w:pPr>
             <w:r>
@@ -138,6 +151,7 @@
                 <w:b/>
                 <w:sz w:val="34"/>
                 <w:szCs w:val="34"/>
+                <w:lang w:val="en-US"/>
               </w:rPr>
               <w:t>SECOND YEAR GRADUATE STUDENT</w:t>
             </w:r>

</xml_diff>